<commit_message>
changed companies and resume
</commit_message>
<xml_diff>
--- a/resume/Wissam_resume.docx
+++ b/resume/Wissam_resume.docx
@@ -140,16 +140,8 @@
                                 <w:rPr>
                                   <w:rStyle w:val="Hyperlink"/>
                                 </w:rPr>
-                                <w:t>linkedin.com/in/</w:t>
+                                <w:t>linkedin.com/in/wissamr</w:t>
                               </w:r>
-                              <w:proofErr w:type="spellStart"/>
-                              <w:r>
-                                <w:rPr>
-                                  <w:rStyle w:val="Hyperlink"/>
-                                </w:rPr>
-                                <w:t>wissamr</w:t>
-                              </w:r>
-                              <w:proofErr w:type="spellEnd"/>
                             </w:hyperlink>
                           </w:p>
                           <w:p>
@@ -503,19 +495,11 @@
         </w:rPr>
         <w:t xml:space="preserve">Node.js, </w:t>
       </w:r>
-      <w:proofErr w:type="spellStart"/>
-      <w:r>
-        <w:rPr>
-          <w:sz w:val="21"/>
-        </w:rPr>
-        <w:t>Matlab</w:t>
-      </w:r>
-      <w:proofErr w:type="spellEnd"/>
-      <w:r>
-        <w:rPr>
-          <w:sz w:val="21"/>
-        </w:rPr>
-        <w:t xml:space="preserve">, </w:t>
+      <w:r>
+        <w:rPr>
+          <w:sz w:val="21"/>
+        </w:rPr>
+        <w:t xml:space="preserve">Matlab, </w:t>
       </w:r>
       <w:r>
         <w:rPr>
@@ -1445,7 +1429,6 @@
         </w:rPr>
         <w:tab/>
       </w:r>
-      <w:proofErr w:type="gramStart"/>
       <w:r>
         <w:rPr>
           <w:szCs w:val="24"/>
@@ -1459,16 +1442,7 @@
           <w:iCs/>
           <w:szCs w:val="24"/>
         </w:rPr>
-        <w:t>Jan</w:t>
-      </w:r>
-      <w:proofErr w:type="gramEnd"/>
-      <w:r>
-        <w:rPr>
-          <w:i/>
-          <w:iCs/>
-          <w:szCs w:val="24"/>
-        </w:rPr>
-        <w:t xml:space="preserve"> 2017 — May 2017</w:t>
+        <w:t>Jan 2017 — May 2017</w:t>
       </w:r>
     </w:p>
     <w:p>
@@ -1813,7 +1787,7 @@
           <w:b/>
           <w:szCs w:val="24"/>
         </w:rPr>
-        <w:t>Walmart</w:t>
+        <w:t>YouTube</w:t>
       </w:r>
       <w:r>
         <w:rPr>
@@ -1826,13 +1800,7 @@
         <w:rPr>
           <w:szCs w:val="24"/>
         </w:rPr>
-        <w:t>Branford</w:t>
-      </w:r>
-      <w:r>
-        <w:rPr>
-          <w:szCs w:val="24"/>
-        </w:rPr>
-        <w:t>, CT</w:t>
+        <w:t>Remote</w:t>
       </w:r>
       <w:r>
         <w:rPr>
@@ -1910,11 +1878,18 @@
       </w:r>
       <w:r>
         <w:rPr>
+          <w:szCs w:val="24"/>
+        </w:rPr>
+        <w:tab/>
+        <w:t xml:space="preserve">      </w:t>
+      </w:r>
+      <w:r>
+        <w:rPr>
           <w:i/>
           <w:iCs/>
           <w:szCs w:val="24"/>
         </w:rPr>
-        <w:t>Jun</w:t>
+        <w:t>Aug</w:t>
       </w:r>
       <w:r>
         <w:rPr>
@@ -1930,7 +1905,7 @@
           <w:iCs/>
           <w:szCs w:val="24"/>
         </w:rPr>
-        <w:t>8</w:t>
+        <w:t>1</w:t>
       </w:r>
       <w:r>
         <w:rPr>
@@ -1946,23 +1921,7 @@
           <w:iCs/>
           <w:szCs w:val="24"/>
         </w:rPr>
-        <w:t>Jul</w:t>
-      </w:r>
-      <w:r>
-        <w:rPr>
-          <w:i/>
-          <w:iCs/>
-          <w:szCs w:val="24"/>
-        </w:rPr>
-        <w:t xml:space="preserve"> 20</w:t>
-      </w:r>
-      <w:r>
-        <w:rPr>
-          <w:i/>
-          <w:iCs/>
-          <w:szCs w:val="24"/>
-        </w:rPr>
-        <w:t>20</w:t>
+        <w:t>Present</w:t>
       </w:r>
     </w:p>
     <w:p>
@@ -1982,17 +1941,7 @@
           <w:sz w:val="24"/>
           <w:szCs w:val="24"/>
         </w:rPr>
-        <w:t xml:space="preserve">Electronic </w:t>
-      </w:r>
-      <w:r>
-        <w:rPr>
-          <w:b/>
-          <w:i/>
-          <w:color w:val="0070C0"/>
-          <w:sz w:val="24"/>
-          <w:szCs w:val="24"/>
-        </w:rPr>
-        <w:t>Sales Associate</w:t>
+        <w:t>Partner</w:t>
       </w:r>
     </w:p>
     <w:p>
@@ -2016,7 +1965,31 @@
         <w:rPr>
           <w:sz w:val="21"/>
         </w:rPr>
-        <w:t>Increased sales by</w:t>
+        <w:t xml:space="preserve">Manage a channel and create content </w:t>
+      </w:r>
+      <w:r>
+        <w:rPr>
+          <w:sz w:val="21"/>
+        </w:rPr>
+        <w:t xml:space="preserve">with </w:t>
+      </w:r>
+      <w:r>
+        <w:rPr>
+          <w:sz w:val="21"/>
+        </w:rPr>
+        <w:t>20 millio</w:t>
+      </w:r>
+      <w:r>
+        <w:rPr>
+          <w:sz w:val="21"/>
+        </w:rPr>
+        <w:t>n views</w:t>
+      </w:r>
+      <w:r>
+        <w:rPr>
+          <w:sz w:val="21"/>
+        </w:rPr>
+        <w:t>, leveraging</w:t>
       </w:r>
       <w:r>
         <w:rPr>
@@ -2028,43 +2001,19 @@
         <w:rPr>
           <w:sz w:val="21"/>
         </w:rPr>
-        <w:t>marketing</w:t>
-      </w:r>
-      <w:r>
-        <w:rPr>
-          <w:sz w:val="21"/>
-        </w:rPr>
-        <w:t xml:space="preserve"> electronic</w:t>
-      </w:r>
-      <w:r>
-        <w:rPr>
-          <w:sz w:val="21"/>
-        </w:rPr>
-        <w:t xml:space="preserve"> </w:t>
-      </w:r>
-      <w:r>
-        <w:rPr>
-          <w:sz w:val="21"/>
-        </w:rPr>
-        <w:t>products</w:t>
-      </w:r>
-      <w:r>
-        <w:rPr>
-          <w:sz w:val="21"/>
-        </w:rPr>
-        <w:t xml:space="preserve"> and </w:t>
-      </w:r>
-      <w:r>
-        <w:rPr>
-          <w:sz w:val="21"/>
-        </w:rPr>
-        <w:t>cooperating with managers to improve store experience</w:t>
-      </w:r>
-      <w:r>
-        <w:rPr>
-          <w:sz w:val="21"/>
-        </w:rPr>
-        <w:t>.</w:t>
+        <w:t xml:space="preserve">data analytics, </w:t>
+      </w:r>
+      <w:r>
+        <w:rPr>
+          <w:sz w:val="21"/>
+        </w:rPr>
+        <w:t xml:space="preserve">SEO, </w:t>
+      </w:r>
+      <w:r>
+        <w:rPr>
+          <w:sz w:val="21"/>
+        </w:rPr>
+        <w:t>and digital marketing.</w:t>
       </w:r>
     </w:p>
     <w:p>
@@ -2179,7 +2128,6 @@
         </w:rPr>
         <w:tab/>
       </w:r>
-      <w:proofErr w:type="gramStart"/>
       <w:r>
         <w:rPr>
           <w:iCs/>
@@ -2208,7 +2156,6 @@
         </w:rPr>
         <w:tab/>
       </w:r>
-      <w:proofErr w:type="gramEnd"/>
       <w:r>
         <w:rPr>
           <w:iCs/>
@@ -2474,14 +2421,12 @@
         </w:rPr>
         <w:t xml:space="preserve"> development, Arduino, </w:t>
       </w:r>
-      <w:proofErr w:type="spellStart"/>
       <w:r>
         <w:rPr>
           <w:sz w:val="21"/>
         </w:rPr>
         <w:t>Matlab</w:t>
       </w:r>
-      <w:proofErr w:type="spellEnd"/>
       <w:r>
         <w:rPr>
           <w:sz w:val="21"/>
@@ -2937,7 +2882,6 @@
         </w:rPr>
         <w:tab/>
       </w:r>
-      <w:proofErr w:type="gramStart"/>
       <w:r>
         <w:rPr>
           <w:szCs w:val="24"/>
@@ -2957,16 +2901,7 @@
           <w:iCs/>
           <w:szCs w:val="24"/>
         </w:rPr>
-        <w:t>Aug</w:t>
-      </w:r>
-      <w:proofErr w:type="gramEnd"/>
-      <w:r>
-        <w:rPr>
-          <w:i/>
-          <w:iCs/>
-          <w:szCs w:val="24"/>
-        </w:rPr>
-        <w:t xml:space="preserve"> 2016 </w:t>
+        <w:t xml:space="preserve">Aug 2016 </w:t>
       </w:r>
       <w:r>
         <w:rPr>

</xml_diff>